<commit_message>
fixed tabbing and printing fsdoc issues
</commit_message>
<xml_diff>
--- a/Testing/fsDoc-Filled.docx
+++ b/Testing/fsDoc-Filled.docx
@@ -420,7 +420,7 @@
                 <w:rFonts w:ascii="Arial" w:hAnsi="Arial" w:cs="Arial" w:eastAsia="Arial"/>
                 <w:sz w:val="24"/>
               </w:rPr>
-              <w:t>05-07-16</w:t>
+              <w:t>23-02-17</w:t>
             </w:r>
           </w:p>
         </w:tc>
@@ -555,7 +555,7 @@
                 <w:rFonts w:ascii="Arial" w:hAnsi="Arial" w:cs="Arial" w:eastAsia="Arial"/>
                 <w:sz w:val="24"/>
               </w:rPr>
-              <w:t>SV1606220059</w:t>
+              <w:t>SV1702200002</w:t>
             </w:r>
           </w:p>
         </w:tc>
@@ -691,7 +691,7 @@
                 <w:rFonts w:ascii="Arial" w:hAnsi="Arial" w:cs="Arial" w:eastAsia="Arial"/>
                 <w:sz w:val="24"/>
               </w:rPr>
-              <w:t>PAK'nSAVE Mill Street</w:t>
+              <w:t>New World Rototuna</w:t>
             </w:r>
           </w:p>
         </w:tc>
@@ -1224,7 +1224,7 @@
                 <w:rFonts w:ascii="Arial" w:hAnsi="Arial" w:cs="Arial" w:eastAsia="Arial"/>
                 <w:sz w:val="24"/>
               </w:rPr>
-              <w:t>G14M91831</w:t>
+              <w:t>AG22016765E0</w:t>
             </w:r>
           </w:p>
         </w:tc>
@@ -1322,7 +1322,7 @@
                 <w:rFonts w:ascii="Arial" w:hAnsi="Arial" w:cs="Arial" w:eastAsia="Arial"/>
                 <w:sz w:val="24"/>
               </w:rPr>
-              <w:t>110467</w:t>
+              <w:t>900015159</w:t>
             </w:r>
           </w:p>
         </w:tc>
@@ -1669,7 +1669,7 @@
                 <w:rFonts w:ascii="Arial" w:hAnsi="Arial" w:cs="Arial" w:eastAsia="Arial"/>
                 <w:sz w:val="24"/>
               </w:rPr>
-              <w:t>MJ0049368</w:t>
+              <w:t>AK25005042E0</w:t>
             </w:r>
           </w:p>
         </w:tc>
@@ -1767,7 +1767,7 @@
                 <w:rFonts w:ascii="Arial" w:hAnsi="Arial" w:cs="Arial" w:eastAsia="Arial"/>
                 <w:sz w:val="24"/>
               </w:rPr>
-              <w:t>900004369</w:t>
+              <w:t>900017086</w:t>
             </w:r>
           </w:p>
         </w:tc>
@@ -1886,7 +1886,7 @@
                 <w:rFonts w:ascii="Arial" w:hAnsi="Arial" w:cs="Arial" w:eastAsia="Arial"/>
                 <w:sz w:val="24"/>
               </w:rPr>
-              <w:t>failed calibration. Replaced and tested weight and scanning items. Working fine. Told staff to get calibrated.</w:t>
+              <w:t>printer destroyed multiple ink ribbons this morning. Replaced with new printer, configured and tested. Working fine.</w:t>
             </w:r>
           </w:p>
         </w:tc>

</xml_diff>

<commit_message>
maybe fixed word document printing issue
</commit_message>
<xml_diff>
--- a/Testing/fsDoc-Filled.docx
+++ b/Testing/fsDoc-Filled.docx
@@ -420,7 +420,7 @@
                 <w:rFonts w:ascii="Arial" w:hAnsi="Arial" w:cs="Arial" w:eastAsia="Arial"/>
                 <w:sz w:val="24"/>
               </w:rPr>
-              <w:t>23-02-17</w:t>
+              <w:t>03-10-17</w:t>
             </w:r>
           </w:p>
         </w:tc>
@@ -555,7 +555,7 @@
                 <w:rFonts w:ascii="Arial" w:hAnsi="Arial" w:cs="Arial" w:eastAsia="Arial"/>
                 <w:sz w:val="24"/>
               </w:rPr>
-              <w:t>SV1702200002</w:t>
+              <w:t>SV1709110022</w:t>
             </w:r>
           </w:p>
         </w:tc>
@@ -691,7 +691,7 @@
                 <w:rFonts w:ascii="Arial" w:hAnsi="Arial" w:cs="Arial" w:eastAsia="Arial"/>
                 <w:sz w:val="24"/>
               </w:rPr>
-              <w:t>New World Rototuna</w:t>
+              <w:t>Te Awamutu | PAK'nSAVE</w:t>
             </w:r>
           </w:p>
         </w:tc>
@@ -1224,7 +1224,7 @@
                 <w:rFonts w:ascii="Arial" w:hAnsi="Arial" w:cs="Arial" w:eastAsia="Arial"/>
                 <w:sz w:val="24"/>
               </w:rPr>
-              <w:t>AG22016765E0</w:t>
+              <w:t>843085</w:t>
             </w:r>
           </w:p>
         </w:tc>
@@ -1322,7 +1322,7 @@
                 <w:rFonts w:ascii="Arial" w:hAnsi="Arial" w:cs="Arial" w:eastAsia="Arial"/>
                 <w:sz w:val="24"/>
               </w:rPr>
-              <w:t>900015159</w:t>
+              <w:t>125080</w:t>
             </w:r>
           </w:p>
         </w:tc>
@@ -1669,7 +1669,7 @@
                 <w:rFonts w:ascii="Arial" w:hAnsi="Arial" w:cs="Arial" w:eastAsia="Arial"/>
                 <w:sz w:val="24"/>
               </w:rPr>
-              <w:t>AK25005042E0</w:t>
+              <w:t>2189083</w:t>
             </w:r>
           </w:p>
         </w:tc>
@@ -1767,7 +1767,7 @@
                 <w:rFonts w:ascii="Arial" w:hAnsi="Arial" w:cs="Arial" w:eastAsia="Arial"/>
                 <w:sz w:val="24"/>
               </w:rPr>
-              <w:t>900017086</w:t>
+              <w:t>110019</w:t>
             </w:r>
           </w:p>
         </w:tc>
@@ -1886,7 +1886,7 @@
                 <w:rFonts w:ascii="Arial" w:hAnsi="Arial" w:cs="Arial" w:eastAsia="Arial"/>
                 <w:sz w:val="24"/>
               </w:rPr>
-              <w:t>printer destroyed multiple ink ribbons this morning. Replaced with new printer, configured and tested. Working fine.</w:t>
+              <w:t>not opening. Damaged cable. Replaced and tested.</w:t>
             </w:r>
           </w:p>
         </w:tc>

</xml_diff>